<commit_message>
Change notes and PLB-01b
</commit_message>
<xml_diff>
--- a/CEC-Documents/Revision batch V2019.1.003/CF2R/2019-CF2R-PLB-01b-NonHERS-CentralHeatPumpWaterHeaters.docx
+++ b/CEC-Documents/Revision batch V2019.1.003/CF2R/2019-CF2R-PLB-01b-NonHERS-CentralHeatPumpWaterHeaters.docx
@@ -3692,7 +3692,25 @@
                 <w:sz w:val="18"/>
                 <w:szCs w:val="20"/>
               </w:rPr>
-              <w:t>Systems with circulating pumps or with electrical heat trace systems shall be capable of automatically turning off the system.  (Section 110.3(c)2).</w:t>
+              <w:t>Systems with circulating pumps or with electrical heat trace systems shall be capable of automatically turning off the system.  (Section 110.3(c</w:t>
+            </w:r>
+            <w:proofErr w:type="gramStart"/>
+            <w:r>
+              <w:rPr>
+                <w:rFonts w:eastAsia="Calibri" w:cstheme="minorHAnsi"/>
+                <w:sz w:val="18"/>
+                <w:szCs w:val="20"/>
+              </w:rPr>
+              <w:t>)2</w:t>
+            </w:r>
+            <w:proofErr w:type="gramEnd"/>
+            <w:r>
+              <w:rPr>
+                <w:rFonts w:eastAsia="Calibri" w:cstheme="minorHAnsi"/>
+                <w:sz w:val="18"/>
+                <w:szCs w:val="20"/>
+              </w:rPr>
+              <w:t>).</w:t>
             </w:r>
           </w:p>
         </w:tc>
@@ -3752,7 +3770,47 @@
                 <w:sz w:val="18"/>
                 <w:szCs w:val="20"/>
               </w:rPr>
-              <w:t>Unfired storage tanks are insulated with an external R-12 or combination of R-16 internal and external Insulation. (Section 110.3(c)4).</w:t>
+              <w:t xml:space="preserve">Unfired storage tanks </w:t>
+            </w:r>
+            <w:proofErr w:type="gramStart"/>
+            <w:r>
+              <w:rPr>
+                <w:rFonts w:eastAsia="Calibri" w:cstheme="minorHAnsi"/>
+                <w:bCs/>
+                <w:sz w:val="18"/>
+                <w:szCs w:val="20"/>
+              </w:rPr>
+              <w:t>are insulated</w:t>
+            </w:r>
+            <w:proofErr w:type="gramEnd"/>
+            <w:r>
+              <w:rPr>
+                <w:rFonts w:eastAsia="Calibri" w:cstheme="minorHAnsi"/>
+                <w:bCs/>
+                <w:sz w:val="18"/>
+                <w:szCs w:val="20"/>
+              </w:rPr>
+              <w:t xml:space="preserve"> with an external R-12 or combination of R-16 internal and external Insulation. (Section 110.3(c</w:t>
+            </w:r>
+            <w:proofErr w:type="gramStart"/>
+            <w:r>
+              <w:rPr>
+                <w:rFonts w:eastAsia="Calibri" w:cstheme="minorHAnsi"/>
+                <w:bCs/>
+                <w:sz w:val="18"/>
+                <w:szCs w:val="20"/>
+              </w:rPr>
+              <w:t>)4</w:t>
+            </w:r>
+            <w:proofErr w:type="gramEnd"/>
+            <w:r>
+              <w:rPr>
+                <w:rFonts w:eastAsia="Calibri" w:cstheme="minorHAnsi"/>
+                <w:bCs/>
+                <w:sz w:val="18"/>
+                <w:szCs w:val="20"/>
+              </w:rPr>
+              <w:t>).</w:t>
             </w:r>
           </w:p>
         </w:tc>
@@ -3912,7 +3970,25 @@
                 <w:sz w:val="18"/>
                 <w:szCs w:val="20"/>
               </w:rPr>
-              <w:t>A check valve is located between the recirculation pump and the water heater. (Section 110.3(c)4B).</w:t>
+              <w:t>A check valve is located between the recirculation pump and the water heater. (Section 110.3(c</w:t>
+            </w:r>
+            <w:proofErr w:type="gramStart"/>
+            <w:r>
+              <w:rPr>
+                <w:rFonts w:eastAsia="Calibri" w:cstheme="minorHAnsi"/>
+                <w:sz w:val="18"/>
+                <w:szCs w:val="20"/>
+              </w:rPr>
+              <w:t>)4B</w:t>
+            </w:r>
+            <w:proofErr w:type="gramEnd"/>
+            <w:r>
+              <w:rPr>
+                <w:rFonts w:eastAsia="Calibri" w:cstheme="minorHAnsi"/>
+                <w:sz w:val="18"/>
+                <w:szCs w:val="20"/>
+              </w:rPr>
+              <w:t>).</w:t>
             </w:r>
           </w:p>
           <w:p>
@@ -3941,7 +4017,25 @@
                 <w:sz w:val="18"/>
                 <w:szCs w:val="20"/>
               </w:rPr>
-              <w:t xml:space="preserve">A hose bib is installed between the pump and the water heating equipment with an isolation valve between the hose bib and the water heating equipment. </w:t>
+              <w:t xml:space="preserve">A hose bib </w:t>
+            </w:r>
+            <w:proofErr w:type="gramStart"/>
+            <w:r>
+              <w:rPr>
+                <w:rFonts w:eastAsia="Calibri" w:cstheme="minorHAnsi"/>
+                <w:sz w:val="18"/>
+                <w:szCs w:val="20"/>
+              </w:rPr>
+              <w:t>is installed</w:t>
+            </w:r>
+            <w:proofErr w:type="gramEnd"/>
+            <w:r>
+              <w:rPr>
+                <w:rFonts w:eastAsia="Calibri" w:cstheme="minorHAnsi"/>
+                <w:sz w:val="18"/>
+                <w:szCs w:val="20"/>
+              </w:rPr>
+              <w:t xml:space="preserve"> between the pump and the water heating equipment with an isolation valve between the hose bib and the water heating equipment. </w:t>
             </w:r>
             <w:r>
               <w:rPr>
@@ -4010,14 +4104,32 @@
                 <w:sz w:val="18"/>
                 <w:szCs w:val="20"/>
               </w:rPr>
-              <w:t xml:space="preserve">required in 110.3(c)4C </w:t>
-            </w:r>
+              <w:t>required in 110.3(c</w:t>
+            </w:r>
+            <w:proofErr w:type="gramStart"/>
             <w:r>
               <w:rPr>
                 <w:rFonts w:eastAsia="Calibri" w:cstheme="minorHAnsi"/>
                 <w:sz w:val="18"/>
                 <w:szCs w:val="20"/>
               </w:rPr>
+              <w:t>)4C</w:t>
+            </w:r>
+            <w:proofErr w:type="gramEnd"/>
+            <w:r>
+              <w:rPr>
+                <w:rFonts w:eastAsia="Calibri" w:cstheme="minorHAnsi"/>
+                <w:sz w:val="18"/>
+                <w:szCs w:val="20"/>
+              </w:rPr>
+              <w:t xml:space="preserve"> </w:t>
+            </w:r>
+            <w:r>
+              <w:rPr>
+                <w:rFonts w:eastAsia="Calibri" w:cstheme="minorHAnsi"/>
+                <w:sz w:val="18"/>
+                <w:szCs w:val="20"/>
+              </w:rPr>
               <w:t xml:space="preserve">can be one. </w:t>
             </w:r>
             <w:r>
@@ -4034,8 +4146,18 @@
                 <w:sz w:val="18"/>
                 <w:szCs w:val="20"/>
               </w:rPr>
-              <w:t>110.3(c)4D</w:t>
-            </w:r>
+              <w:t>110.3(c</w:t>
+            </w:r>
+            <w:proofErr w:type="gramStart"/>
+            <w:r>
+              <w:rPr>
+                <w:rFonts w:eastAsia="Calibri" w:cstheme="minorHAnsi"/>
+                <w:sz w:val="18"/>
+                <w:szCs w:val="20"/>
+              </w:rPr>
+              <w:t>)4D</w:t>
+            </w:r>
+            <w:proofErr w:type="gramEnd"/>
             <w:r>
               <w:rPr>
                 <w:rFonts w:eastAsia="Calibri" w:cstheme="minorHAnsi"/>
@@ -4071,14 +4193,32 @@
                 <w:sz w:val="18"/>
                 <w:szCs w:val="20"/>
               </w:rPr>
-              <w:t xml:space="preserve">The cold water piping and the recirculation loop piping shall not be connected to the hot water storage tank drain port. </w:t>
-            </w:r>
+              <w:t xml:space="preserve">The </w:t>
+            </w:r>
+            <w:proofErr w:type="gramStart"/>
             <w:r>
               <w:rPr>
                 <w:rFonts w:eastAsia="Calibri" w:cstheme="minorHAnsi"/>
                 <w:sz w:val="18"/>
                 <w:szCs w:val="20"/>
               </w:rPr>
+              <w:t>cold water</w:t>
+            </w:r>
+            <w:proofErr w:type="gramEnd"/>
+            <w:r>
+              <w:rPr>
+                <w:rFonts w:eastAsia="Calibri" w:cstheme="minorHAnsi"/>
+                <w:sz w:val="18"/>
+                <w:szCs w:val="20"/>
+              </w:rPr>
+              <w:t xml:space="preserve"> piping and the recirculation loop piping shall not be connected to the hot water storage tank drain port. </w:t>
+            </w:r>
+            <w:r>
+              <w:rPr>
+                <w:rFonts w:eastAsia="Calibri" w:cstheme="minorHAnsi"/>
+                <w:sz w:val="18"/>
+                <w:szCs w:val="20"/>
+              </w:rPr>
               <w:t xml:space="preserve">(Section </w:t>
             </w:r>
             <w:r>
@@ -4087,8 +4227,18 @@
                 <w:sz w:val="18"/>
                 <w:szCs w:val="20"/>
               </w:rPr>
-              <w:t>110.3(c)4E</w:t>
-            </w:r>
+              <w:t>110.3(c</w:t>
+            </w:r>
+            <w:proofErr w:type="gramStart"/>
+            <w:r>
+              <w:rPr>
+                <w:rFonts w:eastAsia="Calibri" w:cstheme="minorHAnsi"/>
+                <w:sz w:val="18"/>
+                <w:szCs w:val="20"/>
+              </w:rPr>
+              <w:t>)4E</w:t>
+            </w:r>
+            <w:proofErr w:type="gramEnd"/>
             <w:r>
               <w:rPr>
                 <w:rFonts w:eastAsia="Calibri" w:cstheme="minorHAnsi"/>
@@ -4123,7 +4273,25 @@
                 <w:sz w:val="18"/>
                 <w:szCs w:val="20"/>
               </w:rPr>
-              <w:t xml:space="preserve">A check valve shall be installed on the cold water supply line between the hot water system and the next closest tee on the cold water supply line. </w:t>
+              <w:t xml:space="preserve">A check valve </w:t>
+            </w:r>
+            <w:proofErr w:type="gramStart"/>
+            <w:r>
+              <w:rPr>
+                <w:rFonts w:eastAsia="Calibri" w:cstheme="minorHAnsi"/>
+                <w:sz w:val="18"/>
+                <w:szCs w:val="20"/>
+              </w:rPr>
+              <w:t>shall be installed</w:t>
+            </w:r>
+            <w:proofErr w:type="gramEnd"/>
+            <w:r>
+              <w:rPr>
+                <w:rFonts w:eastAsia="Calibri" w:cstheme="minorHAnsi"/>
+                <w:sz w:val="18"/>
+                <w:szCs w:val="20"/>
+              </w:rPr>
+              <w:t xml:space="preserve"> on the cold water supply line between the hot water system and the next closest tee on the cold water supply line. </w:t>
             </w:r>
             <w:r>
               <w:rPr>
@@ -4356,7 +4524,25 @@
                 <w:sz w:val="18"/>
                 <w:szCs w:val="20"/>
               </w:rPr>
-              <w:t>All domestic hot water piping shall be insulated as specified in Section 609.11 of the California Plumbing Code. In addition, the following piping conditions shall have a minimum insulation wall thickness of 1 inch or a min</w:t>
+              <w:t xml:space="preserve">All domestic hot water piping </w:t>
+            </w:r>
+            <w:proofErr w:type="gramStart"/>
+            <w:r>
+              <w:rPr>
+                <w:rFonts w:cstheme="minorHAnsi"/>
+                <w:sz w:val="18"/>
+                <w:szCs w:val="20"/>
+              </w:rPr>
+              <w:t>shall be insulated</w:t>
+            </w:r>
+            <w:proofErr w:type="gramEnd"/>
+            <w:r>
+              <w:rPr>
+                <w:rFonts w:cstheme="minorHAnsi"/>
+                <w:sz w:val="18"/>
+                <w:szCs w:val="20"/>
+              </w:rPr>
+              <w:t xml:space="preserve"> as specified in Section 609.11 of the California Plumbing Code. In addition, the following piping conditions shall have a minimum insulation wall thickness of 1 inch or a min</w:t>
             </w:r>
             <w:r>
               <w:rPr>
@@ -4567,7 +4753,23 @@
                 <w:rFonts w:asciiTheme="minorHAnsi" w:eastAsiaTheme="minorEastAsia" w:hAnsiTheme="minorHAnsi" w:cstheme="minorHAnsi"/>
                 <w:sz w:val="18"/>
               </w:rPr>
-              <w:t>Insulation buried below grade must be installed in a waterproof and non-crushable casing or sleeve.</w:t>
+              <w:t xml:space="preserve">Insulation buried below grade </w:t>
+            </w:r>
+            <w:proofErr w:type="gramStart"/>
+            <w:r>
+              <w:rPr>
+                <w:rFonts w:asciiTheme="minorHAnsi" w:eastAsiaTheme="minorEastAsia" w:hAnsiTheme="minorHAnsi" w:cstheme="minorHAnsi"/>
+                <w:sz w:val="18"/>
+              </w:rPr>
+              <w:t>must be installed</w:t>
+            </w:r>
+            <w:proofErr w:type="gramEnd"/>
+            <w:r>
+              <w:rPr>
+                <w:rFonts w:asciiTheme="minorHAnsi" w:eastAsiaTheme="minorEastAsia" w:hAnsiTheme="minorHAnsi" w:cstheme="minorHAnsi"/>
+                <w:sz w:val="18"/>
+              </w:rPr>
+              <w:t xml:space="preserve"> in a waterproof and non-crushable casing or sleeve.</w:t>
             </w:r>
           </w:p>
           <w:p>
@@ -4617,7 +4819,23 @@
                 <w:rFonts w:asciiTheme="minorHAnsi" w:eastAsiaTheme="minorEastAsia" w:hAnsiTheme="minorHAnsi" w:cstheme="minorHAnsi"/>
                 <w:sz w:val="18"/>
               </w:rPr>
-              <w:t>Piping installed in interior or exterior walls that is surrounded on all sides by at least 1 inch (</w:t>
+              <w:t xml:space="preserve">Piping installed in interior or exterior walls that </w:t>
+            </w:r>
+            <w:proofErr w:type="gramStart"/>
+            <w:r>
+              <w:rPr>
+                <w:rFonts w:asciiTheme="minorHAnsi" w:eastAsiaTheme="minorEastAsia" w:hAnsiTheme="minorHAnsi" w:cstheme="minorHAnsi"/>
+                <w:sz w:val="18"/>
+              </w:rPr>
+              <w:t>is surrounded</w:t>
+            </w:r>
+            <w:proofErr w:type="gramEnd"/>
+            <w:r>
+              <w:rPr>
+                <w:rFonts w:asciiTheme="minorHAnsi" w:eastAsiaTheme="minorEastAsia" w:hAnsiTheme="minorHAnsi" w:cstheme="minorHAnsi"/>
+                <w:sz w:val="18"/>
+              </w:rPr>
+              <w:t xml:space="preserve"> on all sides by at least 1 inch (</w:t>
             </w:r>
             <w:r>
               <w:rPr>
@@ -4721,7 +4939,23 @@
                 <w:rFonts w:asciiTheme="minorHAnsi" w:eastAsiaTheme="minorEastAsia" w:hAnsiTheme="minorHAnsi" w:cstheme="minorHAnsi"/>
                 <w:sz w:val="18"/>
               </w:rPr>
-              <w:t>Pipe insulation shall fit tightly and all elbows and tees shall be fully insulated.</w:t>
+              <w:t xml:space="preserve">Pipe insulation shall fit tightly and all elbows and tees </w:t>
+            </w:r>
+            <w:proofErr w:type="gramStart"/>
+            <w:r>
+              <w:rPr>
+                <w:rFonts w:asciiTheme="minorHAnsi" w:eastAsiaTheme="minorEastAsia" w:hAnsiTheme="minorHAnsi" w:cstheme="minorHAnsi"/>
+                <w:sz w:val="18"/>
+              </w:rPr>
+              <w:t>shall be fully insulated</w:t>
+            </w:r>
+            <w:proofErr w:type="gramEnd"/>
+            <w:r>
+              <w:rPr>
+                <w:rFonts w:asciiTheme="minorHAnsi" w:eastAsiaTheme="minorEastAsia" w:hAnsiTheme="minorHAnsi" w:cstheme="minorHAnsi"/>
+                <w:sz w:val="18"/>
+              </w:rPr>
+              <w:t>.</w:t>
             </w:r>
           </w:p>
         </w:tc>
@@ -4757,7 +4991,27 @@
                 <w:sz w:val="18"/>
                 <w:szCs w:val="20"/>
               </w:rPr>
-              <w:t xml:space="preserve">The responsible person’s signature on this compliance document affirms that all applicable requirements in this table have been met.  </w:t>
+              <w:t xml:space="preserve">The responsible person’s signature on this compliance document affirms that all applicable requirements in this table </w:t>
+            </w:r>
+            <w:proofErr w:type="gramStart"/>
+            <w:r>
+              <w:rPr>
+                <w:rFonts w:cstheme="minorHAnsi"/>
+                <w:b/>
+                <w:sz w:val="18"/>
+                <w:szCs w:val="20"/>
+              </w:rPr>
+              <w:t>have been met</w:t>
+            </w:r>
+            <w:proofErr w:type="gramEnd"/>
+            <w:r>
+              <w:rPr>
+                <w:rFonts w:cstheme="minorHAnsi"/>
+                <w:b/>
+                <w:sz w:val="18"/>
+                <w:szCs w:val="20"/>
+              </w:rPr>
+              <w:t xml:space="preserve">.  </w:t>
             </w:r>
           </w:p>
         </w:tc>
@@ -4988,7 +5242,25 @@
                 <w:sz w:val="18"/>
                 <w:szCs w:val="20"/>
               </w:rPr>
-              <w:t xml:space="preserve">Controls have been installed that reduce the hot water supply temperature when hot water demand is determined to be low by the control system. The control system may use a fixed control schedule or dynamic control </w:t>
+              <w:t xml:space="preserve">Controls </w:t>
+            </w:r>
+            <w:proofErr w:type="gramStart"/>
+            <w:r>
+              <w:rPr>
+                <w:rFonts w:cstheme="minorHAnsi"/>
+                <w:sz w:val="18"/>
+                <w:szCs w:val="20"/>
+              </w:rPr>
+              <w:t>have been installed</w:t>
+            </w:r>
+            <w:proofErr w:type="gramEnd"/>
+            <w:r>
+              <w:rPr>
+                <w:rFonts w:cstheme="minorHAnsi"/>
+                <w:sz w:val="18"/>
+                <w:szCs w:val="20"/>
+              </w:rPr>
+              <w:t xml:space="preserve"> that reduce the hot water supply temperature when hot water demand is determined to be low by the control system. The control system may use a fixed control schedule or dynamic control </w:t>
             </w:r>
             <w:r>
               <w:rPr>
@@ -5141,7 +5413,25 @@
                 <w:sz w:val="18"/>
                 <w:szCs w:val="20"/>
               </w:rPr>
-              <w:t>Daily hot water supply temperature reduction (which is defined as the sum of temperature reduction by the control in each hour within a 24-hour pe</w:t>
+              <w:t xml:space="preserve">Daily hot water supply temperature reduction (which </w:t>
+            </w:r>
+            <w:proofErr w:type="gramStart"/>
+            <w:r>
+              <w:rPr>
+                <w:rFonts w:cstheme="minorHAnsi"/>
+                <w:sz w:val="18"/>
+                <w:szCs w:val="20"/>
+              </w:rPr>
+              <w:t>is defined</w:t>
+            </w:r>
+            <w:proofErr w:type="gramEnd"/>
+            <w:r>
+              <w:rPr>
+                <w:rFonts w:cstheme="minorHAnsi"/>
+                <w:sz w:val="18"/>
+                <w:szCs w:val="20"/>
+              </w:rPr>
+              <w:t xml:space="preserve"> as the sum of temperature reduction by the control in each hour within a 24-hour pe</w:t>
             </w:r>
             <w:r>
               <w:rPr>
@@ -5195,7 +5485,27 @@
                 <w:sz w:val="18"/>
                 <w:szCs w:val="20"/>
               </w:rPr>
-              <w:t xml:space="preserve">The responsible person’s signature on this compliance document affirms that all applicable requirements in this table have been met.  </w:t>
+              <w:t xml:space="preserve">The responsible person’s signature on this compliance document affirms that all applicable requirements in this table </w:t>
+            </w:r>
+            <w:proofErr w:type="gramStart"/>
+            <w:r>
+              <w:rPr>
+                <w:rFonts w:cstheme="minorHAnsi"/>
+                <w:b/>
+                <w:sz w:val="18"/>
+                <w:szCs w:val="20"/>
+              </w:rPr>
+              <w:t>have been met</w:t>
+            </w:r>
+            <w:proofErr w:type="gramEnd"/>
+            <w:r>
+              <w:rPr>
+                <w:rFonts w:cstheme="minorHAnsi"/>
+                <w:b/>
+                <w:sz w:val="18"/>
+                <w:szCs w:val="20"/>
+              </w:rPr>
+              <w:t xml:space="preserve">.  </w:t>
             </w:r>
           </w:p>
         </w:tc>
@@ -5707,7 +6017,27 @@
                 <w:sz w:val="18"/>
                 <w:szCs w:val="20"/>
               </w:rPr>
-              <w:t xml:space="preserve">The responsible person’s signature on this compliance document affirms that all applicable requirements in this table have been met.  </w:t>
+              <w:t xml:space="preserve">The responsible person’s signature on this compliance document affirms that all applicable requirements in this table </w:t>
+            </w:r>
+            <w:proofErr w:type="gramStart"/>
+            <w:r>
+              <w:rPr>
+                <w:rFonts w:cstheme="minorHAnsi"/>
+                <w:b/>
+                <w:sz w:val="18"/>
+                <w:szCs w:val="20"/>
+              </w:rPr>
+              <w:t>have been met</w:t>
+            </w:r>
+            <w:proofErr w:type="gramEnd"/>
+            <w:r>
+              <w:rPr>
+                <w:rFonts w:cstheme="minorHAnsi"/>
+                <w:b/>
+                <w:sz w:val="18"/>
+                <w:szCs w:val="20"/>
+              </w:rPr>
+              <w:t xml:space="preserve">.  </w:t>
             </w:r>
           </w:p>
         </w:tc>
@@ -6318,7 +6648,25 @@
                 <w:sz w:val="18"/>
                 <w:szCs w:val="20"/>
               </w:rPr>
-              <w:t xml:space="preserve">The controls shall limit pump operation to a maximum of 10 minutes following any activation. This is provided in the event that the normal means of shutting off the pump have failed. </w:t>
+              <w:t xml:space="preserve">The controls shall limit pump operation to a maximum of 10 minutes following any activation. This </w:t>
+            </w:r>
+            <w:proofErr w:type="gramStart"/>
+            <w:r>
+              <w:rPr>
+                <w:rFonts w:eastAsia="Calibri" w:cstheme="minorHAnsi"/>
+                <w:sz w:val="18"/>
+                <w:szCs w:val="20"/>
+              </w:rPr>
+              <w:t>is provided</w:t>
+            </w:r>
+            <w:proofErr w:type="gramEnd"/>
+            <w:r>
+              <w:rPr>
+                <w:rFonts w:eastAsia="Calibri" w:cstheme="minorHAnsi"/>
+                <w:sz w:val="18"/>
+                <w:szCs w:val="20"/>
+              </w:rPr>
+              <w:t xml:space="preserve"> in the event that the normal means of shutting off the pump have failed. </w:t>
             </w:r>
           </w:p>
         </w:tc>
@@ -6687,7 +7035,25 @@
                 <w:sz w:val="18"/>
                 <w:szCs w:val="20"/>
               </w:rPr>
-              <w:t xml:space="preserve">Insulation is not required on the cold water line when it is used as the return. </w:t>
+              <w:t xml:space="preserve">Insulation is not required on the cold water line when it </w:t>
+            </w:r>
+            <w:proofErr w:type="gramStart"/>
+            <w:r>
+              <w:rPr>
+                <w:rFonts w:eastAsia="Calibri" w:cstheme="minorHAnsi"/>
+                <w:sz w:val="18"/>
+                <w:szCs w:val="20"/>
+              </w:rPr>
+              <w:t>is used</w:t>
+            </w:r>
+            <w:proofErr w:type="gramEnd"/>
+            <w:r>
+              <w:rPr>
+                <w:rFonts w:eastAsia="Calibri" w:cstheme="minorHAnsi"/>
+                <w:sz w:val="18"/>
+                <w:szCs w:val="20"/>
+              </w:rPr>
+              <w:t xml:space="preserve"> as the return. </w:t>
             </w:r>
           </w:p>
         </w:tc>
@@ -6792,7 +7158,43 @@
                 <w:sz w:val="18"/>
                 <w:szCs w:val="20"/>
               </w:rPr>
-              <w:t>Manual or sensor controls shall be installed and, if powered, each control has standby power of 1 Watt or less.  Controls may be located in individual units or on the loop. Controls may be activated by wired or wireless mechanisms, including buttons, motion sensors, d</w:t>
+              <w:t xml:space="preserve">Manual or sensor controls </w:t>
+            </w:r>
+            <w:proofErr w:type="gramStart"/>
+            <w:r>
+              <w:rPr>
+                <w:rFonts w:eastAsia="Calibri" w:cstheme="minorHAnsi"/>
+                <w:sz w:val="18"/>
+                <w:szCs w:val="20"/>
+              </w:rPr>
+              <w:t>shall be installed</w:t>
+            </w:r>
+            <w:proofErr w:type="gramEnd"/>
+            <w:r>
+              <w:rPr>
+                <w:rFonts w:eastAsia="Calibri" w:cstheme="minorHAnsi"/>
+                <w:sz w:val="18"/>
+                <w:szCs w:val="20"/>
+              </w:rPr>
+              <w:t xml:space="preserve"> and, if powered, each control has standby power of 1 Watt or less.  Controls may be located in individual units or on the loop. Controls </w:t>
+            </w:r>
+            <w:proofErr w:type="gramStart"/>
+            <w:r>
+              <w:rPr>
+                <w:rFonts w:eastAsia="Calibri" w:cstheme="minorHAnsi"/>
+                <w:sz w:val="18"/>
+                <w:szCs w:val="20"/>
+              </w:rPr>
+              <w:t>may be activated</w:t>
+            </w:r>
+            <w:proofErr w:type="gramEnd"/>
+            <w:r>
+              <w:rPr>
+                <w:rFonts w:eastAsia="Calibri" w:cstheme="minorHAnsi"/>
+                <w:sz w:val="18"/>
+                <w:szCs w:val="20"/>
+              </w:rPr>
+              <w:t xml:space="preserve"> by wired or wireless mechanisms, including buttons, motion sensors, d</w:t>
             </w:r>
             <w:r>
               <w:rPr>
@@ -6839,7 +7241,27 @@
                 <w:sz w:val="18"/>
                 <w:szCs w:val="20"/>
               </w:rPr>
-              <w:t xml:space="preserve">The responsible person’s signature on this compliance document affirms that all applicable requirements in this table have been met.  </w:t>
+              <w:t xml:space="preserve">The responsible person’s signature on this compliance document affirms that all applicable requirements in this table </w:t>
+            </w:r>
+            <w:proofErr w:type="gramStart"/>
+            <w:r>
+              <w:rPr>
+                <w:rFonts w:eastAsia="Calibri" w:cstheme="minorHAnsi"/>
+                <w:b/>
+                <w:sz w:val="18"/>
+                <w:szCs w:val="20"/>
+              </w:rPr>
+              <w:t>have been met</w:t>
+            </w:r>
+            <w:proofErr w:type="gramEnd"/>
+            <w:r>
+              <w:rPr>
+                <w:rFonts w:eastAsia="Calibri" w:cstheme="minorHAnsi"/>
+                <w:b/>
+                <w:sz w:val="18"/>
+                <w:szCs w:val="20"/>
+              </w:rPr>
+              <w:t xml:space="preserve">.  </w:t>
             </w:r>
           </w:p>
         </w:tc>
@@ -7016,7 +7438,43 @@
                 <w:sz w:val="18"/>
                 <w:szCs w:val="18"/>
               </w:rPr>
-              <w:t>The active control shall be either: timer, temperature, or time and temperature. Timers shall be set to less than 24 hours. The temperature sensor shall be connected to the piping and to the controls for the pump.</w:t>
+              <w:t xml:space="preserve">The active control shall be either: timer, temperature, or time and temperature. Timers </w:t>
+            </w:r>
+            <w:proofErr w:type="gramStart"/>
+            <w:r>
+              <w:rPr>
+                <w:rFonts w:eastAsia="Calibri" w:cstheme="minorHAnsi"/>
+                <w:sz w:val="18"/>
+                <w:szCs w:val="18"/>
+              </w:rPr>
+              <w:t>shall be set</w:t>
+            </w:r>
+            <w:proofErr w:type="gramEnd"/>
+            <w:r>
+              <w:rPr>
+                <w:rFonts w:eastAsia="Calibri" w:cstheme="minorHAnsi"/>
+                <w:sz w:val="18"/>
+                <w:szCs w:val="18"/>
+              </w:rPr>
+              <w:t xml:space="preserve"> to less than 24 hours. The temperature sensor </w:t>
+            </w:r>
+            <w:proofErr w:type="gramStart"/>
+            <w:r>
+              <w:rPr>
+                <w:rFonts w:eastAsia="Calibri" w:cstheme="minorHAnsi"/>
+                <w:sz w:val="18"/>
+                <w:szCs w:val="18"/>
+              </w:rPr>
+              <w:t>shall be connected</w:t>
+            </w:r>
+            <w:proofErr w:type="gramEnd"/>
+            <w:r>
+              <w:rPr>
+                <w:rFonts w:eastAsia="Calibri" w:cstheme="minorHAnsi"/>
+                <w:sz w:val="18"/>
+                <w:szCs w:val="18"/>
+              </w:rPr>
+              <w:t xml:space="preserve"> to the piping and to the controls for the pump.</w:t>
             </w:r>
           </w:p>
         </w:tc>
@@ -7055,7 +7513,27 @@
                 <w:sz w:val="18"/>
                 <w:szCs w:val="20"/>
               </w:rPr>
-              <w:t xml:space="preserve">The responsible person’s signature on this compliance document affirms that all applicable requirements in this table have been met.  </w:t>
+              <w:t xml:space="preserve">The responsible person’s signature on this compliance document affirms that all applicable requirements in this table </w:t>
+            </w:r>
+            <w:proofErr w:type="gramStart"/>
+            <w:r>
+              <w:rPr>
+                <w:rFonts w:eastAsia="Calibri" w:cstheme="minorHAnsi"/>
+                <w:b/>
+                <w:sz w:val="18"/>
+                <w:szCs w:val="20"/>
+              </w:rPr>
+              <w:t>have been met</w:t>
+            </w:r>
+            <w:proofErr w:type="gramEnd"/>
+            <w:r>
+              <w:rPr>
+                <w:rFonts w:eastAsia="Calibri" w:cstheme="minorHAnsi"/>
+                <w:b/>
+                <w:sz w:val="18"/>
+                <w:szCs w:val="20"/>
+              </w:rPr>
+              <w:t xml:space="preserve">.  </w:t>
             </w:r>
           </w:p>
         </w:tc>
@@ -7598,6 +8076,7 @@
                 <w:szCs w:val="20"/>
               </w:rPr>
             </w:pPr>
+            <w:proofErr w:type="gramStart"/>
             <w:r>
               <w:rPr>
                 <w:rFonts w:cstheme="minorHAnsi"/>
@@ -7649,6 +8128,7 @@
               </w:rPr>
               <w:t>, or b) I am an authorized representative of the responsible person and attest to the declarations in this statement on the responsible person’s behalf.</w:t>
             </w:r>
+            <w:proofErr w:type="gramEnd"/>
           </w:p>
           <w:p>
             <w:pPr>
@@ -7689,7 +8169,21 @@
               <w:rPr>
                 <w:rFonts w:asciiTheme="minorHAnsi" w:hAnsiTheme="minorHAnsi" w:cstheme="minorHAnsi"/>
               </w:rPr>
-              <w:t>I will ensure that a registered copy of this Certificate of Installation shall be posted or made available with the building permit(s) issued for the building, and made available to the enforcement agency for all applicable inspections. I understand that a registered copy of this Certificate of Installation is required to be included with the documentation the builder provides to the building owner at occupancy.</w:t>
+              <w:t xml:space="preserve">I will ensure that a registered copy of this Certificate of Installation </w:t>
+            </w:r>
+            <w:proofErr w:type="gramStart"/>
+            <w:r>
+              <w:rPr>
+                <w:rFonts w:asciiTheme="minorHAnsi" w:hAnsiTheme="minorHAnsi" w:cstheme="minorHAnsi"/>
+              </w:rPr>
+              <w:t>shall be posted or made available with the building permit(s) issued for the building, and made available to the enforcement agency for all applicable inspections</w:t>
+            </w:r>
+            <w:proofErr w:type="gramEnd"/>
+            <w:r>
+              <w:rPr>
+                <w:rFonts w:asciiTheme="minorHAnsi" w:hAnsiTheme="minorHAnsi" w:cstheme="minorHAnsi"/>
+              </w:rPr>
+              <w:t>. I understand that a registered copy of this Certificate of Installation is required to be included with the documentation the builder provides to the building owner at occupancy.</w:t>
             </w:r>
           </w:p>
         </w:tc>
@@ -8481,7 +8975,25 @@
           <w:sz w:val="18"/>
           <w:szCs w:val="20"/>
         </w:rPr>
-        <w:t xml:space="preserve">This table reports the water heating system features that were specified on the registered CF1R compliance document for this project. </w:t>
+        <w:t xml:space="preserve">This table reports the water heating system features that </w:t>
+      </w:r>
+      <w:proofErr w:type="gramStart"/>
+      <w:r>
+        <w:rPr>
+          <w:rFonts w:eastAsia="Calibri" w:cstheme="minorHAnsi"/>
+          <w:sz w:val="18"/>
+          <w:szCs w:val="20"/>
+        </w:rPr>
+        <w:t>were specified</w:t>
+      </w:r>
+      <w:proofErr w:type="gramEnd"/>
+      <w:r>
+        <w:rPr>
+          <w:rFonts w:eastAsia="Calibri" w:cstheme="minorHAnsi"/>
+          <w:sz w:val="18"/>
+          <w:szCs w:val="20"/>
+        </w:rPr>
+        <w:t xml:space="preserve"> on the registered CF1R compliance document for this project. </w:t>
       </w:r>
       <w:r>
         <w:rPr>
@@ -8582,7 +9094,25 @@
           <w:sz w:val="18"/>
           <w:szCs w:val="20"/>
         </w:rPr>
-        <w:t xml:space="preserve">This table reports the water heating system information that is being installed.  Require one line for each </w:t>
+        <w:t xml:space="preserve">This table reports the water heating system information that </w:t>
+      </w:r>
+      <w:proofErr w:type="gramStart"/>
+      <w:r>
+        <w:rPr>
+          <w:rFonts w:eastAsia="Calibri" w:cstheme="minorHAnsi"/>
+          <w:sz w:val="18"/>
+          <w:szCs w:val="20"/>
+        </w:rPr>
+        <w:t>is being installed</w:t>
+      </w:r>
+      <w:proofErr w:type="gramEnd"/>
+      <w:r>
+        <w:rPr>
+          <w:rFonts w:eastAsia="Calibri" w:cstheme="minorHAnsi"/>
+          <w:sz w:val="18"/>
+          <w:szCs w:val="20"/>
+        </w:rPr>
+        <w:t xml:space="preserve">.  Require one line for each </w:t>
       </w:r>
       <w:r>
         <w:rPr>
@@ -8612,13 +9142,23 @@
           <w:szCs w:val="20"/>
         </w:rPr>
       </w:pPr>
+      <w:proofErr w:type="gramStart"/>
       <w:r>
         <w:rPr>
           <w:rFonts w:eastAsia="Calibri" w:cstheme="minorHAnsi"/>
           <w:sz w:val="18"/>
           <w:szCs w:val="20"/>
         </w:rPr>
-        <w:t>01 Water Heating System ID or Name – Reference information from CF1R.</w:t>
+        <w:t>01</w:t>
+      </w:r>
+      <w:proofErr w:type="gramEnd"/>
+      <w:r>
+        <w:rPr>
+          <w:rFonts w:eastAsia="Calibri" w:cstheme="minorHAnsi"/>
+          <w:sz w:val="18"/>
+          <w:szCs w:val="20"/>
+        </w:rPr>
+        <w:t xml:space="preserve"> Water Heating System ID or Name – Reference information from CF1R.</w:t>
       </w:r>
     </w:p>
     <w:p>
@@ -8632,13 +9172,23 @@
           <w:szCs w:val="20"/>
         </w:rPr>
       </w:pPr>
+      <w:proofErr w:type="gramStart"/>
       <w:r>
         <w:rPr>
           <w:rFonts w:eastAsia="Calibri" w:cstheme="minorHAnsi"/>
           <w:sz w:val="18"/>
           <w:szCs w:val="20"/>
         </w:rPr>
-        <w:t xml:space="preserve">02 </w:t>
+        <w:t>02</w:t>
+      </w:r>
+      <w:proofErr w:type="gramEnd"/>
+      <w:r>
+        <w:rPr>
+          <w:rFonts w:eastAsia="Calibri" w:cstheme="minorHAnsi"/>
+          <w:sz w:val="18"/>
+          <w:szCs w:val="20"/>
+        </w:rPr>
+        <w:t xml:space="preserve"> </w:t>
       </w:r>
       <w:r>
         <w:rPr>
@@ -8720,13 +9270,23 @@
           <w:szCs w:val="20"/>
         </w:rPr>
       </w:pPr>
+      <w:proofErr w:type="gramStart"/>
       <w:r>
         <w:rPr>
           <w:rFonts w:eastAsia="Calibri" w:cstheme="minorHAnsi"/>
           <w:sz w:val="18"/>
           <w:szCs w:val="20"/>
         </w:rPr>
-        <w:t>04 Tank Location – User Input must be equal to Reference</w:t>
+        <w:t>04</w:t>
+      </w:r>
+      <w:proofErr w:type="gramEnd"/>
+      <w:r>
+        <w:rPr>
+          <w:rFonts w:eastAsia="Calibri" w:cstheme="minorHAnsi"/>
+          <w:sz w:val="18"/>
+          <w:szCs w:val="20"/>
+        </w:rPr>
+        <w:t xml:space="preserve"> Tank Location – User Input must be equal to Reference</w:t>
       </w:r>
     </w:p>
     <w:p>
@@ -8740,6 +9300,7 @@
           <w:szCs w:val="20"/>
         </w:rPr>
       </w:pPr>
+      <w:proofErr w:type="gramStart"/>
       <w:r>
         <w:rPr>
           <w:rFonts w:eastAsia="Calibri" w:cstheme="minorHAnsi"/>
@@ -8748,6 +9309,7 @@
         </w:rPr>
         <w:t>05</w:t>
       </w:r>
+      <w:proofErr w:type="gramEnd"/>
       <w:r>
         <w:rPr>
           <w:rFonts w:eastAsia="Calibri" w:cstheme="minorHAnsi"/>
@@ -8918,13 +9480,23 @@
           <w:szCs w:val="20"/>
         </w:rPr>
       </w:pPr>
+      <w:proofErr w:type="gramStart"/>
       <w:r>
         <w:rPr>
           <w:rFonts w:eastAsia="Calibri" w:cstheme="minorHAnsi"/>
           <w:sz w:val="18"/>
           <w:szCs w:val="20"/>
         </w:rPr>
-        <w:t xml:space="preserve">01 </w:t>
+        <w:t>01</w:t>
+      </w:r>
+      <w:proofErr w:type="gramEnd"/>
+      <w:r>
+        <w:rPr>
+          <w:rFonts w:eastAsia="Calibri" w:cstheme="minorHAnsi"/>
+          <w:sz w:val="18"/>
+          <w:szCs w:val="20"/>
+        </w:rPr>
+        <w:t xml:space="preserve"> </w:t>
       </w:r>
       <w:r>
         <w:rPr>
@@ -8946,13 +9518,23 @@
           <w:szCs w:val="20"/>
         </w:rPr>
       </w:pPr>
+      <w:proofErr w:type="gramStart"/>
       <w:r>
         <w:rPr>
           <w:rFonts w:eastAsia="Calibri" w:cstheme="minorHAnsi"/>
           <w:sz w:val="18"/>
           <w:szCs w:val="20"/>
         </w:rPr>
-        <w:t xml:space="preserve">02 </w:t>
+        <w:t>02</w:t>
+      </w:r>
+      <w:proofErr w:type="gramEnd"/>
+      <w:r>
+        <w:rPr>
+          <w:rFonts w:eastAsia="Calibri" w:cstheme="minorHAnsi"/>
+          <w:sz w:val="18"/>
+          <w:szCs w:val="20"/>
+        </w:rPr>
+        <w:t xml:space="preserve"> </w:t>
       </w:r>
       <w:r>
         <w:rPr>
@@ -9006,6 +9588,7 @@
           <w:szCs w:val="20"/>
         </w:rPr>
       </w:pPr>
+      <w:proofErr w:type="gramStart"/>
       <w:r>
         <w:rPr>
           <w:rFonts w:eastAsia="Calibri" w:cstheme="minorHAnsi"/>
@@ -9022,6 +9605,7 @@
         </w:rPr>
         <w:t>3</w:t>
       </w:r>
+      <w:proofErr w:type="gramEnd"/>
       <w:r>
         <w:rPr>
           <w:rFonts w:eastAsia="Calibri" w:cstheme="minorHAnsi"/>
@@ -9190,7 +9774,25 @@
           <w:sz w:val="18"/>
           <w:szCs w:val="20"/>
         </w:rPr>
-        <w:t xml:space="preserve">This table lists the requirements for all central recirculation systems.  Installer must ensure all the requirements in this table are met. </w:t>
+        <w:t xml:space="preserve">This table lists the requirements for all central recirculation systems.  Installer must ensure all the requirements in this table </w:t>
+      </w:r>
+      <w:proofErr w:type="gramStart"/>
+      <w:r>
+        <w:rPr>
+          <w:rFonts w:eastAsia="Calibri" w:cstheme="minorHAnsi"/>
+          <w:sz w:val="18"/>
+          <w:szCs w:val="20"/>
+        </w:rPr>
+        <w:t>are met</w:t>
+      </w:r>
+      <w:proofErr w:type="gramEnd"/>
+      <w:r>
+        <w:rPr>
+          <w:rFonts w:eastAsia="Calibri" w:cstheme="minorHAnsi"/>
+          <w:sz w:val="18"/>
+          <w:szCs w:val="20"/>
+        </w:rPr>
+        <w:t xml:space="preserve">. </w:t>
       </w:r>
     </w:p>
     <w:p>
@@ -9351,7 +9953,25 @@
           <w:sz w:val="18"/>
           <w:szCs w:val="20"/>
         </w:rPr>
-        <w:t xml:space="preserve">, the installer must ensure the requirements on this table are met.  </w:t>
+        <w:t xml:space="preserve">, the installer must ensure the requirements on this table </w:t>
+      </w:r>
+      <w:proofErr w:type="gramStart"/>
+      <w:r>
+        <w:rPr>
+          <w:rFonts w:eastAsia="Calibri" w:cstheme="minorHAnsi"/>
+          <w:sz w:val="18"/>
+          <w:szCs w:val="20"/>
+        </w:rPr>
+        <w:t>are met</w:t>
+      </w:r>
+      <w:proofErr w:type="gramEnd"/>
+      <w:r>
+        <w:rPr>
+          <w:rFonts w:eastAsia="Calibri" w:cstheme="minorHAnsi"/>
+          <w:sz w:val="18"/>
+          <w:szCs w:val="20"/>
+        </w:rPr>
+        <w:t xml:space="preserve">.  </w:t>
       </w:r>
     </w:p>
     <w:p>
@@ -9489,7 +10109,25 @@
           <w:sz w:val="18"/>
           <w:szCs w:val="20"/>
         </w:rPr>
-        <w:t xml:space="preserve">, the installer must ensure the requirements on this table are met.  </w:t>
+        <w:t xml:space="preserve">, the installer must ensure the requirements on this table </w:t>
+      </w:r>
+      <w:proofErr w:type="gramStart"/>
+      <w:r>
+        <w:rPr>
+          <w:rFonts w:eastAsia="Calibri" w:cstheme="minorHAnsi"/>
+          <w:sz w:val="18"/>
+          <w:szCs w:val="20"/>
+        </w:rPr>
+        <w:t>are met</w:t>
+      </w:r>
+      <w:proofErr w:type="gramEnd"/>
+      <w:r>
+        <w:rPr>
+          <w:rFonts w:eastAsia="Calibri" w:cstheme="minorHAnsi"/>
+          <w:sz w:val="18"/>
+          <w:szCs w:val="20"/>
+        </w:rPr>
+        <w:t xml:space="preserve">.  </w:t>
       </w:r>
     </w:p>
     <w:p>
@@ -9605,7 +10243,25 @@
           <w:sz w:val="18"/>
           <w:szCs w:val="20"/>
         </w:rPr>
-        <w:t xml:space="preserve">, the installer must ensure the requirements on this table are met.  </w:t>
+        <w:t xml:space="preserve">, the installer must ensure the requirements on this table </w:t>
+      </w:r>
+      <w:proofErr w:type="gramStart"/>
+      <w:r>
+        <w:rPr>
+          <w:rFonts w:eastAsia="Calibri" w:cstheme="minorHAnsi"/>
+          <w:sz w:val="18"/>
+          <w:szCs w:val="20"/>
+        </w:rPr>
+        <w:t>are met</w:t>
+      </w:r>
+      <w:proofErr w:type="gramEnd"/>
+      <w:r>
+        <w:rPr>
+          <w:rFonts w:eastAsia="Calibri" w:cstheme="minorHAnsi"/>
+          <w:sz w:val="18"/>
+          <w:szCs w:val="20"/>
+        </w:rPr>
+        <w:t xml:space="preserve">.  </w:t>
       </w:r>
     </w:p>
     <w:p>
@@ -9743,7 +10399,25 @@
           <w:sz w:val="18"/>
           <w:szCs w:val="20"/>
         </w:rPr>
-        <w:t xml:space="preserve">, the installer must ensure the requirements on this table are met.  </w:t>
+        <w:t xml:space="preserve">, the installer must ensure the requirements on this table </w:t>
+      </w:r>
+      <w:proofErr w:type="gramStart"/>
+      <w:r>
+        <w:rPr>
+          <w:rFonts w:eastAsia="Calibri" w:cstheme="minorHAnsi"/>
+          <w:sz w:val="18"/>
+          <w:szCs w:val="20"/>
+        </w:rPr>
+        <w:t>are met</w:t>
+      </w:r>
+      <w:proofErr w:type="gramEnd"/>
+      <w:r>
+        <w:rPr>
+          <w:rFonts w:eastAsia="Calibri" w:cstheme="minorHAnsi"/>
+          <w:sz w:val="18"/>
+          <w:szCs w:val="20"/>
+        </w:rPr>
+        <w:t xml:space="preserve">.  </w:t>
       </w:r>
     </w:p>
     <w:p>
@@ -12638,7 +13312,63 @@
                 <w:sz w:val="20"/>
                 <w:szCs w:val="20"/>
               </w:rPr>
-              <w:t>&lt;&lt;reference value from B04 (allow NA if B04 = NA)&gt;&gt;</w:t>
+              <w:t>&lt;&lt;reference value from B0</w:t>
+            </w:r>
+            <w:ins w:id="120" w:author="Alexis Smith" w:date="2020-03-30T08:23:00Z">
+              <w:r>
+                <w:rPr>
+                  <w:rFonts w:eastAsia="Times New Roman" w:cstheme="minorHAnsi"/>
+                  <w:sz w:val="20"/>
+                  <w:szCs w:val="20"/>
+                </w:rPr>
+                <w:t>7</w:t>
+              </w:r>
+            </w:ins>
+            <w:del w:id="121" w:author="Alexis Smith" w:date="2020-03-30T08:23:00Z">
+              <w:r>
+                <w:rPr>
+                  <w:rFonts w:eastAsia="Times New Roman" w:cstheme="minorHAnsi"/>
+                  <w:sz w:val="20"/>
+                  <w:szCs w:val="20"/>
+                </w:rPr>
+                <w:delText>4</w:delText>
+              </w:r>
+            </w:del>
+            <w:r>
+              <w:rPr>
+                <w:rFonts w:eastAsia="Times New Roman" w:cstheme="minorHAnsi"/>
+                <w:sz w:val="20"/>
+                <w:szCs w:val="20"/>
+              </w:rPr>
+              <w:t xml:space="preserve"> (allow NA if B0</w:t>
+            </w:r>
+            <w:ins w:id="122" w:author="Alexis Smith" w:date="2020-03-30T08:23:00Z">
+              <w:r>
+                <w:rPr>
+                  <w:rFonts w:eastAsia="Times New Roman" w:cstheme="minorHAnsi"/>
+                  <w:sz w:val="20"/>
+                  <w:szCs w:val="20"/>
+                </w:rPr>
+                <w:t>7</w:t>
+              </w:r>
+            </w:ins>
+            <w:del w:id="123" w:author="Alexis Smith" w:date="2020-03-30T08:23:00Z">
+              <w:r>
+                <w:rPr>
+                  <w:rFonts w:eastAsia="Times New Roman" w:cstheme="minorHAnsi"/>
+                  <w:sz w:val="20"/>
+                  <w:szCs w:val="20"/>
+                </w:rPr>
+                <w:delText>4</w:delText>
+              </w:r>
+            </w:del>
+            <w:r>
+              <w:rPr>
+                <w:rFonts w:eastAsia="Times New Roman" w:cstheme="minorHAnsi"/>
+                <w:sz w:val="20"/>
+                <w:szCs w:val="20"/>
+              </w:rPr>
+              <w:t xml:space="preserve"> = NA)&gt;&gt;</w:t>
             </w:r>
           </w:p>
         </w:tc>
@@ -12701,7 +13431,35 @@
                 <w:sz w:val="20"/>
                 <w:szCs w:val="20"/>
               </w:rPr>
-              <w:t xml:space="preserve">B05; </w:t>
+              <w:t>B0</w:t>
+            </w:r>
+            <w:ins w:id="124" w:author="Alexis Smith" w:date="2020-03-30T08:23:00Z">
+              <w:r>
+                <w:rPr>
+                  <w:rFonts w:eastAsia="Times New Roman" w:cs="Times New Roman"/>
+                  <w:sz w:val="20"/>
+                  <w:szCs w:val="20"/>
+                </w:rPr>
+                <w:t>8</w:t>
+              </w:r>
+            </w:ins>
+            <w:del w:id="125" w:author="Alexis Smith" w:date="2020-03-30T08:23:00Z">
+              <w:r>
+                <w:rPr>
+                  <w:rFonts w:eastAsia="Times New Roman" w:cs="Times New Roman"/>
+                  <w:sz w:val="20"/>
+                  <w:szCs w:val="20"/>
+                </w:rPr>
+                <w:delText>5</w:delText>
+              </w:r>
+            </w:del>
+            <w:r>
+              <w:rPr>
+                <w:rFonts w:eastAsia="Times New Roman" w:cs="Times New Roman"/>
+                <w:sz w:val="20"/>
+                <w:szCs w:val="20"/>
+              </w:rPr>
+              <w:t xml:space="preserve">; </w:t>
             </w:r>
             <w:r>
               <w:rPr>
@@ -13017,7 +13775,7 @@
               </w:rPr>
               <w:t>&lt;&lt;require one row of data for each water heating system identified on the CF1R</w:t>
             </w:r>
-            <w:del w:id="120" w:author="Michael K Shewmaker" w:date="2020-03-18T07:35:00Z">
+            <w:del w:id="126" w:author="Michael K Shewmaker" w:date="2020-03-18T07:35:00Z">
               <w:r>
                 <w:rPr>
                   <w:rFonts w:eastAsia="Calibri" w:cstheme="minorHAnsi"/>
@@ -13953,7 +14711,7 @@
               </w:rPr>
               <w:t>&lt;&lt;require one row of data for each water heating system identified on the CF1R</w:t>
             </w:r>
-            <w:del w:id="121" w:author="Michael K Shewmaker" w:date="2020-03-18T07:35:00Z">
+            <w:del w:id="127" w:author="Michael K Shewmaker" w:date="2020-03-18T07:35:00Z">
               <w:r>
                 <w:rPr>
                   <w:rFonts w:eastAsia="Calibri" w:cstheme="minorHAnsi"/>
@@ -14955,7 +15713,43 @@
                 <w:sz w:val="18"/>
                 <w:szCs w:val="18"/>
               </w:rPr>
-              <w:t>Unfired storage tanks are insulated with an external R-12 or combination of R-16 internal and external Insulation. (Section 110.3(c)4).</w:t>
+              <w:t xml:space="preserve">Unfired storage tanks </w:t>
+            </w:r>
+            <w:proofErr w:type="gramStart"/>
+            <w:r>
+              <w:rPr>
+                <w:rFonts w:cstheme="minorHAnsi"/>
+                <w:sz w:val="18"/>
+                <w:szCs w:val="18"/>
+              </w:rPr>
+              <w:t>are insulated</w:t>
+            </w:r>
+            <w:proofErr w:type="gramEnd"/>
+            <w:r>
+              <w:rPr>
+                <w:rFonts w:cstheme="minorHAnsi"/>
+                <w:sz w:val="18"/>
+                <w:szCs w:val="18"/>
+              </w:rPr>
+              <w:t xml:space="preserve"> with an external R-12 or combination of R-16 internal and external Insulation. (Section 110.3(c</w:t>
+            </w:r>
+            <w:proofErr w:type="gramStart"/>
+            <w:r>
+              <w:rPr>
+                <w:rFonts w:cstheme="minorHAnsi"/>
+                <w:sz w:val="18"/>
+                <w:szCs w:val="18"/>
+              </w:rPr>
+              <w:t>)4</w:t>
+            </w:r>
+            <w:proofErr w:type="gramEnd"/>
+            <w:r>
+              <w:rPr>
+                <w:rFonts w:cstheme="minorHAnsi"/>
+                <w:sz w:val="18"/>
+                <w:szCs w:val="18"/>
+              </w:rPr>
+              <w:t>).</w:t>
             </w:r>
           </w:p>
         </w:tc>
@@ -15169,7 +15963,25 @@
                 <w:sz w:val="18"/>
                 <w:szCs w:val="18"/>
               </w:rPr>
-              <w:t xml:space="preserve">A hose bib is installed between the pump and the water heating equipment with an isolation valve between the hose </w:t>
+              <w:t xml:space="preserve">A hose bib </w:t>
+            </w:r>
+            <w:proofErr w:type="gramStart"/>
+            <w:r>
+              <w:rPr>
+                <w:rFonts w:asciiTheme="minorHAnsi" w:hAnsiTheme="minorHAnsi" w:cstheme="minorHAnsi"/>
+                <w:sz w:val="18"/>
+                <w:szCs w:val="18"/>
+              </w:rPr>
+              <w:t>is installed</w:t>
+            </w:r>
+            <w:proofErr w:type="gramEnd"/>
+            <w:r>
+              <w:rPr>
+                <w:rFonts w:asciiTheme="minorHAnsi" w:hAnsiTheme="minorHAnsi" w:cstheme="minorHAnsi"/>
+                <w:sz w:val="18"/>
+                <w:szCs w:val="18"/>
+              </w:rPr>
+              <w:t xml:space="preserve"> between the pump and the water heating equipment with an isolation valve between the hose </w:t>
             </w:r>
             <w:proofErr w:type="spellStart"/>
             <w:r>
@@ -15271,14 +16083,32 @@
                 <w:sz w:val="18"/>
                 <w:szCs w:val="18"/>
               </w:rPr>
-              <w:t xml:space="preserve">in Section 110.3(c)4C </w:t>
-            </w:r>
+              <w:t>in Section 110.3(c</w:t>
+            </w:r>
+            <w:proofErr w:type="gramStart"/>
             <w:r>
               <w:rPr>
                 <w:rFonts w:asciiTheme="minorHAnsi" w:hAnsiTheme="minorHAnsi" w:cstheme="minorHAnsi"/>
                 <w:sz w:val="18"/>
                 <w:szCs w:val="18"/>
               </w:rPr>
+              <w:t>)4C</w:t>
+            </w:r>
+            <w:proofErr w:type="gramEnd"/>
+            <w:r>
+              <w:rPr>
+                <w:rFonts w:asciiTheme="minorHAnsi" w:hAnsiTheme="minorHAnsi" w:cstheme="minorHAnsi"/>
+                <w:sz w:val="18"/>
+                <w:szCs w:val="18"/>
+              </w:rPr>
+              <w:t xml:space="preserve"> </w:t>
+            </w:r>
+            <w:r>
+              <w:rPr>
+                <w:rFonts w:asciiTheme="minorHAnsi" w:hAnsiTheme="minorHAnsi" w:cstheme="minorHAnsi"/>
+                <w:sz w:val="18"/>
+                <w:szCs w:val="18"/>
+              </w:rPr>
               <w:t xml:space="preserve">can be one. </w:t>
             </w:r>
             <w:r>
@@ -15295,8 +16125,18 @@
                 <w:sz w:val="18"/>
                 <w:szCs w:val="18"/>
               </w:rPr>
-              <w:t>110.3(c)4D</w:t>
-            </w:r>
+              <w:t>110.3(c</w:t>
+            </w:r>
+            <w:proofErr w:type="gramStart"/>
+            <w:r>
+              <w:rPr>
+                <w:rFonts w:asciiTheme="minorHAnsi" w:hAnsiTheme="minorHAnsi" w:cstheme="minorHAnsi"/>
+                <w:sz w:val="18"/>
+                <w:szCs w:val="18"/>
+              </w:rPr>
+              <w:t>)4D</w:t>
+            </w:r>
+            <w:proofErr w:type="gramEnd"/>
             <w:r>
               <w:rPr>
                 <w:rFonts w:asciiTheme="minorHAnsi" w:hAnsiTheme="minorHAnsi" w:cstheme="minorHAnsi"/>
@@ -15331,14 +16171,32 @@
                 <w:sz w:val="18"/>
                 <w:szCs w:val="18"/>
               </w:rPr>
-              <w:t xml:space="preserve">The cold water piping and the recirculation loop piping shall not be connected to the hot water storage tank drain port. </w:t>
-            </w:r>
+              <w:t xml:space="preserve">The </w:t>
+            </w:r>
+            <w:proofErr w:type="gramStart"/>
             <w:r>
               <w:rPr>
                 <w:rFonts w:asciiTheme="minorHAnsi" w:hAnsiTheme="minorHAnsi" w:cstheme="minorHAnsi"/>
                 <w:sz w:val="18"/>
                 <w:szCs w:val="18"/>
               </w:rPr>
+              <w:t>cold water</w:t>
+            </w:r>
+            <w:proofErr w:type="gramEnd"/>
+            <w:r>
+              <w:rPr>
+                <w:rFonts w:asciiTheme="minorHAnsi" w:hAnsiTheme="minorHAnsi" w:cstheme="minorHAnsi"/>
+                <w:sz w:val="18"/>
+                <w:szCs w:val="18"/>
+              </w:rPr>
+              <w:t xml:space="preserve"> piping and the recirculation loop piping shall not be connected to the hot water storage tank drain port. </w:t>
+            </w:r>
+            <w:r>
+              <w:rPr>
+                <w:rFonts w:asciiTheme="minorHAnsi" w:hAnsiTheme="minorHAnsi" w:cstheme="minorHAnsi"/>
+                <w:sz w:val="18"/>
+                <w:szCs w:val="18"/>
+              </w:rPr>
               <w:t xml:space="preserve">(Section </w:t>
             </w:r>
             <w:r>
@@ -15347,8 +16205,18 @@
                 <w:sz w:val="18"/>
                 <w:szCs w:val="18"/>
               </w:rPr>
-              <w:t>110.3(c)4E</w:t>
-            </w:r>
+              <w:t>110.3(c</w:t>
+            </w:r>
+            <w:proofErr w:type="gramStart"/>
+            <w:r>
+              <w:rPr>
+                <w:rFonts w:asciiTheme="minorHAnsi" w:hAnsiTheme="minorHAnsi" w:cstheme="minorHAnsi"/>
+                <w:sz w:val="18"/>
+                <w:szCs w:val="18"/>
+              </w:rPr>
+              <w:t>)4E</w:t>
+            </w:r>
+            <w:proofErr w:type="gramEnd"/>
             <w:r>
               <w:rPr>
                 <w:rFonts w:asciiTheme="minorHAnsi" w:hAnsiTheme="minorHAnsi" w:cstheme="minorHAnsi"/>
@@ -15391,7 +16259,43 @@
                 <w:sz w:val="18"/>
                 <w:szCs w:val="18"/>
               </w:rPr>
-              <w:t>A check valve shall be installed on the cold water supply line between the hot water system and the next closest tee on the cold water supply line. (Section 110.3(c)4F)</w:t>
+              <w:t xml:space="preserve">A check valve </w:t>
+            </w:r>
+            <w:proofErr w:type="gramStart"/>
+            <w:r>
+              <w:rPr>
+                <w:rFonts w:asciiTheme="minorHAnsi" w:hAnsiTheme="minorHAnsi" w:cstheme="minorHAnsi"/>
+                <w:sz w:val="18"/>
+                <w:szCs w:val="18"/>
+              </w:rPr>
+              <w:t>shall be installed</w:t>
+            </w:r>
+            <w:proofErr w:type="gramEnd"/>
+            <w:r>
+              <w:rPr>
+                <w:rFonts w:asciiTheme="minorHAnsi" w:hAnsiTheme="minorHAnsi" w:cstheme="minorHAnsi"/>
+                <w:sz w:val="18"/>
+                <w:szCs w:val="18"/>
+              </w:rPr>
+              <w:t xml:space="preserve"> on the cold water supply line between the hot water system and the next closest tee on the cold water supply line. (Section 110.3(c</w:t>
+            </w:r>
+            <w:proofErr w:type="gramStart"/>
+            <w:r>
+              <w:rPr>
+                <w:rFonts w:asciiTheme="minorHAnsi" w:hAnsiTheme="minorHAnsi" w:cstheme="minorHAnsi"/>
+                <w:sz w:val="18"/>
+                <w:szCs w:val="18"/>
+              </w:rPr>
+              <w:t>)4F</w:t>
+            </w:r>
+            <w:proofErr w:type="gramEnd"/>
+            <w:r>
+              <w:rPr>
+                <w:rFonts w:asciiTheme="minorHAnsi" w:hAnsiTheme="minorHAnsi" w:cstheme="minorHAnsi"/>
+                <w:sz w:val="18"/>
+                <w:szCs w:val="18"/>
+              </w:rPr>
+              <w:t>)</w:t>
             </w:r>
             <w:r>
               <w:rPr>
@@ -15545,7 +16449,27 @@
                 <w:sz w:val="18"/>
                 <w:szCs w:val="18"/>
               </w:rPr>
-              <w:t xml:space="preserve"> (2kW) shall have isolation valves on both the cold water supply and the hot water line. (110.3 (c)6).</w:t>
+              <w:t xml:space="preserve"> (2kW) shall have isolation valves on both the cold water supply and the hot water line. (110.3 (c</w:t>
+            </w:r>
+            <w:proofErr w:type="gramStart"/>
+            <w:r>
+              <w:rPr>
+                <w:rFonts w:cstheme="minorHAnsi"/>
+                <w:bCs/>
+                <w:sz w:val="18"/>
+                <w:szCs w:val="18"/>
+              </w:rPr>
+              <w:t>)6</w:t>
+            </w:r>
+            <w:proofErr w:type="gramEnd"/>
+            <w:r>
+              <w:rPr>
+                <w:rFonts w:cstheme="minorHAnsi"/>
+                <w:bCs/>
+                <w:sz w:val="18"/>
+                <w:szCs w:val="18"/>
+              </w:rPr>
+              <w:t>).</w:t>
             </w:r>
           </w:p>
         </w:tc>
@@ -15626,7 +16550,25 @@
                 <w:sz w:val="18"/>
                 <w:szCs w:val="20"/>
               </w:rPr>
-              <w:t>All domestic hot water piping shall be insulated as specified in Section 609.11 of the California Plumbing Code. In addition, the following piping conditions shall have a minimum insulation wall thickness of 1 inch or a min</w:t>
+              <w:t xml:space="preserve">All domestic hot water piping </w:t>
+            </w:r>
+            <w:proofErr w:type="gramStart"/>
+            <w:r>
+              <w:rPr>
+                <w:rFonts w:cstheme="minorHAnsi"/>
+                <w:sz w:val="18"/>
+                <w:szCs w:val="20"/>
+              </w:rPr>
+              <w:t>shall be insulated</w:t>
+            </w:r>
+            <w:proofErr w:type="gramEnd"/>
+            <w:r>
+              <w:rPr>
+                <w:rFonts w:cstheme="minorHAnsi"/>
+                <w:sz w:val="18"/>
+                <w:szCs w:val="20"/>
+              </w:rPr>
+              <w:t xml:space="preserve"> as specified in Section 609.11 of the California Plumbing Code. In addition, the following piping conditions shall have a minimum insulation wall thickness of 1 inch or a min</w:t>
             </w:r>
             <w:r>
               <w:rPr>
@@ -15837,7 +16779,23 @@
                 <w:rFonts w:asciiTheme="minorHAnsi" w:eastAsiaTheme="minorEastAsia" w:hAnsiTheme="minorHAnsi" w:cstheme="minorHAnsi"/>
                 <w:sz w:val="18"/>
               </w:rPr>
-              <w:t>nsulation buried below grade must be installed in a waterproof and non-crushable casing or sleeve.</w:t>
+              <w:t xml:space="preserve">nsulation buried below grade </w:t>
+            </w:r>
+            <w:proofErr w:type="gramStart"/>
+            <w:r>
+              <w:rPr>
+                <w:rFonts w:asciiTheme="minorHAnsi" w:eastAsiaTheme="minorEastAsia" w:hAnsiTheme="minorHAnsi" w:cstheme="minorHAnsi"/>
+                <w:sz w:val="18"/>
+              </w:rPr>
+              <w:t>must be installed</w:t>
+            </w:r>
+            <w:proofErr w:type="gramEnd"/>
+            <w:r>
+              <w:rPr>
+                <w:rFonts w:asciiTheme="minorHAnsi" w:eastAsiaTheme="minorEastAsia" w:hAnsiTheme="minorHAnsi" w:cstheme="minorHAnsi"/>
+                <w:sz w:val="18"/>
+              </w:rPr>
+              <w:t xml:space="preserve"> in a waterproof and non-crushable casing or sleeve.</w:t>
             </w:r>
           </w:p>
           <w:p>
@@ -15887,7 +16845,23 @@
                 <w:rFonts w:asciiTheme="minorHAnsi" w:eastAsiaTheme="minorEastAsia" w:hAnsiTheme="minorHAnsi" w:cstheme="minorHAnsi"/>
                 <w:sz w:val="18"/>
               </w:rPr>
-              <w:t>Piping installed in interior or exterior walls that is surrounded on all sides by at least 1 inch (</w:t>
+              <w:t xml:space="preserve">Piping installed in interior or exterior walls that </w:t>
+            </w:r>
+            <w:proofErr w:type="gramStart"/>
+            <w:r>
+              <w:rPr>
+                <w:rFonts w:asciiTheme="minorHAnsi" w:eastAsiaTheme="minorEastAsia" w:hAnsiTheme="minorHAnsi" w:cstheme="minorHAnsi"/>
+                <w:sz w:val="18"/>
+              </w:rPr>
+              <w:t>is surrounded</w:t>
+            </w:r>
+            <w:proofErr w:type="gramEnd"/>
+            <w:r>
+              <w:rPr>
+                <w:rFonts w:asciiTheme="minorHAnsi" w:eastAsiaTheme="minorEastAsia" w:hAnsiTheme="minorHAnsi" w:cstheme="minorHAnsi"/>
+                <w:sz w:val="18"/>
+              </w:rPr>
+              <w:t xml:space="preserve"> on all sides by at least 1 inch (</w:t>
             </w:r>
             <w:r>
               <w:rPr>
@@ -15990,7 +16964,23 @@
                 <w:rFonts w:asciiTheme="minorHAnsi" w:eastAsiaTheme="minorEastAsia" w:hAnsiTheme="minorHAnsi" w:cstheme="minorHAnsi"/>
                 <w:sz w:val="18"/>
               </w:rPr>
-              <w:t>Pipe insulation shall fit tightly and all elbows and tees shall be fully insulated.</w:t>
+              <w:t xml:space="preserve">Pipe insulation shall fit tightly and all elbows and tees </w:t>
+            </w:r>
+            <w:proofErr w:type="gramStart"/>
+            <w:r>
+              <w:rPr>
+                <w:rFonts w:asciiTheme="minorHAnsi" w:eastAsiaTheme="minorEastAsia" w:hAnsiTheme="minorHAnsi" w:cstheme="minorHAnsi"/>
+                <w:sz w:val="18"/>
+              </w:rPr>
+              <w:t>shall be fully insulated</w:t>
+            </w:r>
+            <w:proofErr w:type="gramEnd"/>
+            <w:r>
+              <w:rPr>
+                <w:rFonts w:asciiTheme="minorHAnsi" w:eastAsiaTheme="minorEastAsia" w:hAnsiTheme="minorHAnsi" w:cstheme="minorHAnsi"/>
+                <w:sz w:val="18"/>
+              </w:rPr>
+              <w:t>.</w:t>
             </w:r>
           </w:p>
         </w:tc>
@@ -16251,7 +17241,25 @@
                 <w:sz w:val="18"/>
                 <w:szCs w:val="20"/>
               </w:rPr>
-              <w:t xml:space="preserve">Controls have been installed that reduce the hot water supply temperature when hot water demand is determined to be low by the control system. The control system may use a fixed control schedule or dynamic control schedules based on measurements of hot water demand. </w:t>
+              <w:t xml:space="preserve">Controls </w:t>
+            </w:r>
+            <w:proofErr w:type="gramStart"/>
+            <w:r>
+              <w:rPr>
+                <w:rFonts w:cstheme="minorHAnsi"/>
+                <w:sz w:val="18"/>
+                <w:szCs w:val="20"/>
+              </w:rPr>
+              <w:t>have been installed</w:t>
+            </w:r>
+            <w:proofErr w:type="gramEnd"/>
+            <w:r>
+              <w:rPr>
+                <w:rFonts w:cstheme="minorHAnsi"/>
+                <w:sz w:val="18"/>
+                <w:szCs w:val="20"/>
+              </w:rPr>
+              <w:t xml:space="preserve"> that reduce the hot water supply temperature when hot water demand is determined to be low by the control system. The control system may use a fixed control schedule or dynamic control schedules based on measurements of hot water demand. </w:t>
             </w:r>
           </w:p>
         </w:tc>
@@ -16364,7 +17372,25 @@
                 <w:sz w:val="18"/>
                 <w:szCs w:val="20"/>
               </w:rPr>
-              <w:t xml:space="preserve">Daily hot water supply temperature reduction (which is defined as the sum of temperature reduction by the control in each hour within a 24-hour period) shall be more than 50°F.  </w:t>
+              <w:t xml:space="preserve">Daily hot water supply temperature reduction (which </w:t>
+            </w:r>
+            <w:proofErr w:type="gramStart"/>
+            <w:r>
+              <w:rPr>
+                <w:rFonts w:cstheme="minorHAnsi"/>
+                <w:sz w:val="18"/>
+                <w:szCs w:val="20"/>
+              </w:rPr>
+              <w:t>is defined</w:t>
+            </w:r>
+            <w:proofErr w:type="gramEnd"/>
+            <w:r>
+              <w:rPr>
+                <w:rFonts w:cstheme="minorHAnsi"/>
+                <w:sz w:val="18"/>
+                <w:szCs w:val="20"/>
+              </w:rPr>
+              <w:t xml:space="preserve"> as the sum of temperature reduction by the control in each hour within a 24-hour period) shall be more than 50°F.  </w:t>
             </w:r>
           </w:p>
         </w:tc>
@@ -16403,7 +17429,27 @@
                 <w:sz w:val="18"/>
                 <w:szCs w:val="18"/>
               </w:rPr>
-              <w:t xml:space="preserve">The responsible person’s signature on this compliance document affirms that all applicable requirements in this table have been met.  </w:t>
+              <w:t xml:space="preserve">The responsible person’s signature on this compliance document affirms that all applicable requirements in this table </w:t>
+            </w:r>
+            <w:proofErr w:type="gramStart"/>
+            <w:r>
+              <w:rPr>
+                <w:rFonts w:cstheme="minorHAnsi"/>
+                <w:b/>
+                <w:sz w:val="18"/>
+                <w:szCs w:val="18"/>
+              </w:rPr>
+              <w:t>have been met</w:t>
+            </w:r>
+            <w:proofErr w:type="gramEnd"/>
+            <w:r>
+              <w:rPr>
+                <w:rFonts w:cstheme="minorHAnsi"/>
+                <w:b/>
+                <w:sz w:val="18"/>
+                <w:szCs w:val="18"/>
+              </w:rPr>
+              <w:t xml:space="preserve">.  </w:t>
             </w:r>
           </w:p>
         </w:tc>
@@ -17006,7 +18052,27 @@
                 <w:sz w:val="18"/>
                 <w:szCs w:val="18"/>
               </w:rPr>
-              <w:t xml:space="preserve">The responsible person’s signature on this compliance document affirms that all applicable requirements in this table have been met.  </w:t>
+              <w:t xml:space="preserve">The responsible person’s signature on this compliance document affirms that all applicable requirements in this table </w:t>
+            </w:r>
+            <w:proofErr w:type="gramStart"/>
+            <w:r>
+              <w:rPr>
+                <w:rFonts w:cstheme="minorHAnsi"/>
+                <w:b/>
+                <w:sz w:val="18"/>
+                <w:szCs w:val="18"/>
+              </w:rPr>
+              <w:t>have been met</w:t>
+            </w:r>
+            <w:proofErr w:type="gramEnd"/>
+            <w:r>
+              <w:rPr>
+                <w:rFonts w:cstheme="minorHAnsi"/>
+                <w:b/>
+                <w:sz w:val="18"/>
+                <w:szCs w:val="18"/>
+              </w:rPr>
+              <w:t xml:space="preserve">.  </w:t>
             </w:r>
           </w:p>
         </w:tc>
@@ -17699,7 +18765,25 @@
                 <w:sz w:val="18"/>
                 <w:szCs w:val="18"/>
               </w:rPr>
-              <w:t xml:space="preserve">The controls shall limit pump operation to a maximum of 10 minutes following any activation. This is provided in the event that the normal means of shutting off </w:t>
+              <w:t xml:space="preserve">The controls shall limit pump operation to a maximum of 10 minutes following any activation. This </w:t>
+            </w:r>
+            <w:proofErr w:type="gramStart"/>
+            <w:r>
+              <w:rPr>
+                <w:rFonts w:cstheme="minorHAnsi"/>
+                <w:sz w:val="18"/>
+                <w:szCs w:val="18"/>
+              </w:rPr>
+              <w:t>is provided</w:t>
+            </w:r>
+            <w:proofErr w:type="gramEnd"/>
+            <w:r>
+              <w:rPr>
+                <w:rFonts w:cstheme="minorHAnsi"/>
+                <w:sz w:val="18"/>
+                <w:szCs w:val="18"/>
+              </w:rPr>
+              <w:t xml:space="preserve"> in the event that the normal means of shutting off </w:t>
             </w:r>
             <w:r>
               <w:rPr>
@@ -18103,7 +19187,25 @@
                 <w:sz w:val="18"/>
                 <w:szCs w:val="18"/>
               </w:rPr>
-              <w:t xml:space="preserve">Insulation is not required on the cold water line when it is used as the return. </w:t>
+              <w:t xml:space="preserve">Insulation is not required on the cold water line when it </w:t>
+            </w:r>
+            <w:proofErr w:type="gramStart"/>
+            <w:r>
+              <w:rPr>
+                <w:rFonts w:cstheme="minorHAnsi"/>
+                <w:sz w:val="18"/>
+                <w:szCs w:val="18"/>
+              </w:rPr>
+              <w:t>is used</w:t>
+            </w:r>
+            <w:proofErr w:type="gramEnd"/>
+            <w:r>
+              <w:rPr>
+                <w:rFonts w:cstheme="minorHAnsi"/>
+                <w:sz w:val="18"/>
+                <w:szCs w:val="18"/>
+              </w:rPr>
+              <w:t xml:space="preserve"> as the return. </w:t>
             </w:r>
           </w:p>
         </w:tc>
@@ -18222,7 +19324,43 @@
                 <w:sz w:val="18"/>
                 <w:szCs w:val="18"/>
               </w:rPr>
-              <w:t>Manual or sensor controls shall be installed and, if powered, each control has standby power of 1 Watt or less.  Controls may be located in individual units or on the loop. Controls may be activated by wired or wireless mechanisms, including buttons, motion sensors, door switches and flow switches.</w:t>
+              <w:t xml:space="preserve">Manual or sensor controls </w:t>
+            </w:r>
+            <w:proofErr w:type="gramStart"/>
+            <w:r>
+              <w:rPr>
+                <w:rFonts w:cstheme="minorHAnsi"/>
+                <w:sz w:val="18"/>
+                <w:szCs w:val="18"/>
+              </w:rPr>
+              <w:t>shall be installed</w:t>
+            </w:r>
+            <w:proofErr w:type="gramEnd"/>
+            <w:r>
+              <w:rPr>
+                <w:rFonts w:cstheme="minorHAnsi"/>
+                <w:sz w:val="18"/>
+                <w:szCs w:val="18"/>
+              </w:rPr>
+              <w:t xml:space="preserve"> and, if powered, each control has standby power of 1 Watt or less.  Controls may be located in individual units or on the loop. Controls </w:t>
+            </w:r>
+            <w:proofErr w:type="gramStart"/>
+            <w:r>
+              <w:rPr>
+                <w:rFonts w:cstheme="minorHAnsi"/>
+                <w:sz w:val="18"/>
+                <w:szCs w:val="18"/>
+              </w:rPr>
+              <w:t>may be activated</w:t>
+            </w:r>
+            <w:proofErr w:type="gramEnd"/>
+            <w:r>
+              <w:rPr>
+                <w:rFonts w:cstheme="minorHAnsi"/>
+                <w:sz w:val="18"/>
+                <w:szCs w:val="18"/>
+              </w:rPr>
+              <w:t xml:space="preserve"> by wired or wireless mechanisms, including buttons, motion sensors, door switches and flow switches.</w:t>
             </w:r>
           </w:p>
         </w:tc>
@@ -18262,7 +19400,27 @@
                 <w:sz w:val="18"/>
                 <w:szCs w:val="18"/>
               </w:rPr>
-              <w:t xml:space="preserve">The responsible person’s signature on this compliance document affirms that all applicable requirements in this table have been met.  </w:t>
+              <w:t xml:space="preserve">The responsible person’s signature on this compliance document affirms that all applicable requirements in this table </w:t>
+            </w:r>
+            <w:proofErr w:type="gramStart"/>
+            <w:r>
+              <w:rPr>
+                <w:rFonts w:cstheme="minorHAnsi"/>
+                <w:b/>
+                <w:sz w:val="18"/>
+                <w:szCs w:val="18"/>
+              </w:rPr>
+              <w:t>have been met</w:t>
+            </w:r>
+            <w:proofErr w:type="gramEnd"/>
+            <w:r>
+              <w:rPr>
+                <w:rFonts w:cstheme="minorHAnsi"/>
+                <w:b/>
+                <w:sz w:val="18"/>
+                <w:szCs w:val="18"/>
+              </w:rPr>
+              <w:t xml:space="preserve">.  </w:t>
             </w:r>
           </w:p>
         </w:tc>
@@ -18527,7 +19685,43 @@
                 <w:sz w:val="18"/>
                 <w:szCs w:val="18"/>
               </w:rPr>
-              <w:t>The active control shall be either: timer, temperature, or time and temperature. Timers shall be set to less than 24 hours. The temperature sensor shall be connected to the piping and to the controls for the pump.</w:t>
+              <w:t xml:space="preserve">The active control shall be either: timer, temperature, or time and temperature. Timers </w:t>
+            </w:r>
+            <w:proofErr w:type="gramStart"/>
+            <w:r>
+              <w:rPr>
+                <w:rFonts w:eastAsia="Calibri" w:cstheme="minorHAnsi"/>
+                <w:sz w:val="18"/>
+                <w:szCs w:val="18"/>
+              </w:rPr>
+              <w:t>shall be set</w:t>
+            </w:r>
+            <w:proofErr w:type="gramEnd"/>
+            <w:r>
+              <w:rPr>
+                <w:rFonts w:eastAsia="Calibri" w:cstheme="minorHAnsi"/>
+                <w:sz w:val="18"/>
+                <w:szCs w:val="18"/>
+              </w:rPr>
+              <w:t xml:space="preserve"> to less than 24 hours. The temperature sensor </w:t>
+            </w:r>
+            <w:proofErr w:type="gramStart"/>
+            <w:r>
+              <w:rPr>
+                <w:rFonts w:eastAsia="Calibri" w:cstheme="minorHAnsi"/>
+                <w:sz w:val="18"/>
+                <w:szCs w:val="18"/>
+              </w:rPr>
+              <w:t>shall be connected</w:t>
+            </w:r>
+            <w:proofErr w:type="gramEnd"/>
+            <w:r>
+              <w:rPr>
+                <w:rFonts w:eastAsia="Calibri" w:cstheme="minorHAnsi"/>
+                <w:sz w:val="18"/>
+                <w:szCs w:val="18"/>
+              </w:rPr>
+              <w:t xml:space="preserve"> to the piping and to the controls for the pump.</w:t>
             </w:r>
           </w:p>
         </w:tc>
@@ -18566,7 +19760,27 @@
                 <w:sz w:val="18"/>
                 <w:szCs w:val="18"/>
               </w:rPr>
-              <w:t xml:space="preserve">The responsible person’s signature on this compliance document affirms that all applicable requirements in this table have been met.  </w:t>
+              <w:t xml:space="preserve">The responsible person’s signature on this compliance document affirms that all applicable requirements in this table </w:t>
+            </w:r>
+            <w:proofErr w:type="gramStart"/>
+            <w:r>
+              <w:rPr>
+                <w:rFonts w:eastAsia="Calibri" w:cstheme="minorHAnsi"/>
+                <w:b/>
+                <w:sz w:val="18"/>
+                <w:szCs w:val="18"/>
+              </w:rPr>
+              <w:t>have been met</w:t>
+            </w:r>
+            <w:proofErr w:type="gramEnd"/>
+            <w:r>
+              <w:rPr>
+                <w:rFonts w:eastAsia="Calibri" w:cstheme="minorHAnsi"/>
+                <w:b/>
+                <w:sz w:val="18"/>
+                <w:szCs w:val="18"/>
+              </w:rPr>
+              <w:t xml:space="preserve">.  </w:t>
             </w:r>
           </w:p>
         </w:tc>
@@ -19087,6 +20301,7 @@
                 <w:szCs w:val="18"/>
               </w:rPr>
             </w:pPr>
+            <w:proofErr w:type="gramStart"/>
             <w:r>
               <w:rPr>
                 <w:rFonts w:cstheme="minorHAnsi"/>
@@ -19138,6 +20353,7 @@
               </w:rPr>
               <w:t>, or b) I am an authorized representative of the responsible person and attest to the declarations in this statement on the responsible person’s behalf.</w:t>
             </w:r>
+            <w:proofErr w:type="gramEnd"/>
           </w:p>
           <w:p>
             <w:pPr>
@@ -19186,7 +20402,25 @@
                 <w:sz w:val="18"/>
                 <w:szCs w:val="18"/>
               </w:rPr>
-              <w:t>I will ensure that a registered copy of this Certificate of Installation shall be posted or made available with the building permit(s) issued for the building, and made available to the enforcement agency for all applicable inspections. I understand that a registered copy of this Certificate of Installation is required to be included with the documentation the builder provides to the building owner at occupancy.</w:t>
+              <w:t xml:space="preserve">I will ensure that a registered copy of this Certificate of Installation </w:t>
+            </w:r>
+            <w:proofErr w:type="gramStart"/>
+            <w:r>
+              <w:rPr>
+                <w:rFonts w:asciiTheme="minorHAnsi" w:hAnsiTheme="minorHAnsi" w:cstheme="minorHAnsi"/>
+                <w:sz w:val="18"/>
+                <w:szCs w:val="18"/>
+              </w:rPr>
+              <w:t>shall be posted or made available with the building permit(s) issued for the building, and made available to the enforcement agency for all applicable inspections</w:t>
+            </w:r>
+            <w:proofErr w:type="gramEnd"/>
+            <w:r>
+              <w:rPr>
+                <w:rFonts w:asciiTheme="minorHAnsi" w:hAnsiTheme="minorHAnsi" w:cstheme="minorHAnsi"/>
+                <w:sz w:val="18"/>
+                <w:szCs w:val="18"/>
+              </w:rPr>
+              <w:t>. I understand that a registered copy of this Certificate of Installation is required to be included with the documentation the builder provides to the building owner at occupancy.</w:t>
             </w:r>
           </w:p>
         </w:tc>
@@ -25665,7 +26899,7 @@
 </file>
 
 <file path=customXml/itemProps1.xml><?xml version="1.0" encoding="utf-8"?>
-<ds:datastoreItem xmlns:ds="http://schemas.openxmlformats.org/officeDocument/2006/customXml" ds:itemID="{3B4BB8EF-2DF7-47F7-A3E4-3E1D8F128811}">
+<ds:datastoreItem xmlns:ds="http://schemas.openxmlformats.org/officeDocument/2006/customXml" ds:itemID="{CD6BA935-9014-41AF-9176-D9DCFD187FBD}">
   <ds:schemaRefs>
     <ds:schemaRef ds:uri="http://schemas.openxmlformats.org/officeDocument/2006/bibliography"/>
   </ds:schemaRefs>

</xml_diff>